<commit_message>
Updating artifacts of the project 02.
</commit_message>
<xml_diff>
--- a/documents/Problemas na decodificação e execução de instruções.docx
+++ b/documents/Problemas na decodificação e execução de instruções.docx
@@ -51,9 +51,10 @@
         <w:tblLook w:val="04A0" w:firstRow="1" w:lastRow="0" w:firstColumn="1" w:lastColumn="0" w:noHBand="0" w:noVBand="1"/>
       </w:tblPr>
       <w:tblGrid>
-        <w:gridCol w:w="805"/>
-        <w:gridCol w:w="1668"/>
-        <w:gridCol w:w="7583"/>
+        <w:gridCol w:w="715"/>
+        <w:gridCol w:w="1564"/>
+        <w:gridCol w:w="6352"/>
+        <w:gridCol w:w="5759"/>
       </w:tblGrid>
       <w:tr>
         <w:trPr>
@@ -61,7 +62,7 @@
         </w:trPr>
         <w:tc>
           <w:tcPr>
-            <w:tcW w:w="805" w:type="dxa"/>
+            <w:tcW w:w="715" w:type="dxa"/>
             <w:shd w:val="clear" w:color="auto" w:fill="F2F2F2" w:themeFill="background1" w:themeFillShade="F2"/>
           </w:tcPr>
           <w:p>
@@ -72,7 +73,6 @@
                 <w:sz w:val="24"/>
               </w:rPr>
             </w:pPr>
-            <w:bookmarkStart w:id="0" w:name="_GoBack"/>
             <w:r>
               <w:rPr>
                 <w:b/>
@@ -84,7 +84,7 @@
         </w:tc>
         <w:tc>
           <w:tcPr>
-            <w:tcW w:w="1668" w:type="dxa"/>
+            <w:tcW w:w="1564" w:type="dxa"/>
             <w:shd w:val="clear" w:color="auto" w:fill="F2F2F2" w:themeFill="background1" w:themeFillShade="F2"/>
           </w:tcPr>
           <w:p>
@@ -108,7 +108,7 @@
         </w:tc>
         <w:tc>
           <w:tcPr>
-            <w:tcW w:w="7583" w:type="dxa"/>
+            <w:tcW w:w="6352" w:type="dxa"/>
             <w:shd w:val="clear" w:color="auto" w:fill="F2F2F2" w:themeFill="background1" w:themeFillShade="F2"/>
           </w:tcPr>
           <w:p>
@@ -128,6 +128,22 @@
               </w:rPr>
               <w:t>Dúvida</w:t>
             </w:r>
+          </w:p>
+        </w:tc>
+        <w:tc>
+          <w:tcPr>
+            <w:tcW w:w="5759" w:type="dxa"/>
+            <w:shd w:val="clear" w:color="auto" w:fill="F2F2F2" w:themeFill="background1" w:themeFillShade="F2"/>
+          </w:tcPr>
+          <w:p>
+            <w:pPr>
+              <w:jc w:val="center"/>
+              <w:rPr>
+                <w:b/>
+                <w:sz w:val="24"/>
+                <w:lang w:val="pt-BR"/>
+              </w:rPr>
+            </w:pPr>
           </w:p>
         </w:tc>
       </w:tr>
@@ -137,7 +153,7 @@
         </w:trPr>
         <w:tc>
           <w:tcPr>
-            <w:tcW w:w="805" w:type="dxa"/>
+            <w:tcW w:w="715" w:type="dxa"/>
           </w:tcPr>
           <w:p>
             <w:pPr>
@@ -150,7 +166,7 @@
         </w:tc>
         <w:tc>
           <w:tcPr>
-            <w:tcW w:w="1668" w:type="dxa"/>
+            <w:tcW w:w="1564" w:type="dxa"/>
           </w:tcPr>
           <w:p>
             <w:r>
@@ -160,7 +176,7 @@
         </w:tc>
         <w:tc>
           <w:tcPr>
-            <w:tcW w:w="7583" w:type="dxa"/>
+            <w:tcW w:w="6352" w:type="dxa"/>
           </w:tcPr>
           <w:p>
             <w:pPr>
@@ -180,6 +196,18 @@
               </w:rPr>
               <w:t>rs1 e rs2 com sinal e sem sinal</w:t>
             </w:r>
+          </w:p>
+        </w:tc>
+        <w:tc>
+          <w:tcPr>
+            <w:tcW w:w="5759" w:type="dxa"/>
+          </w:tcPr>
+          <w:p>
+            <w:pPr>
+              <w:rPr>
+                <w:lang w:val="pt-BR"/>
+              </w:rPr>
+            </w:pPr>
           </w:p>
         </w:tc>
       </w:tr>
@@ -189,7 +217,7 @@
         </w:trPr>
         <w:tc>
           <w:tcPr>
-            <w:tcW w:w="805" w:type="dxa"/>
+            <w:tcW w:w="715" w:type="dxa"/>
           </w:tcPr>
           <w:p>
             <w:pPr>
@@ -202,7 +230,7 @@
         </w:tc>
         <w:tc>
           <w:tcPr>
-            <w:tcW w:w="1668" w:type="dxa"/>
+            <w:tcW w:w="1564" w:type="dxa"/>
           </w:tcPr>
           <w:p>
             <w:r>
@@ -212,7 +240,7 @@
         </w:tc>
         <w:tc>
           <w:tcPr>
-            <w:tcW w:w="7583" w:type="dxa"/>
+            <w:tcW w:w="6352" w:type="dxa"/>
           </w:tcPr>
           <w:p>
             <w:pPr>
@@ -246,6 +274,16 @@
             </w:r>
           </w:p>
         </w:tc>
+        <w:tc>
+          <w:tcPr>
+            <w:tcW w:w="5759" w:type="dxa"/>
+          </w:tcPr>
+          <w:p>
+            <w:r>
+              <w:t>https://open4tech.com/logical-vs-arithmetic-shift/</w:t>
+            </w:r>
+          </w:p>
+        </w:tc>
       </w:tr>
       <w:tr>
         <w:trPr>
@@ -253,7 +291,7 @@
         </w:trPr>
         <w:tc>
           <w:tcPr>
-            <w:tcW w:w="805" w:type="dxa"/>
+            <w:tcW w:w="715" w:type="dxa"/>
           </w:tcPr>
           <w:p>
             <w:pPr>
@@ -266,7 +304,7 @@
         </w:tc>
         <w:tc>
           <w:tcPr>
-            <w:tcW w:w="1668" w:type="dxa"/>
+            <w:tcW w:w="1564" w:type="dxa"/>
           </w:tcPr>
           <w:p>
             <w:r>
@@ -276,7 +314,7 @@
         </w:tc>
         <w:tc>
           <w:tcPr>
-            <w:tcW w:w="7583" w:type="dxa"/>
+            <w:tcW w:w="6352" w:type="dxa"/>
           </w:tcPr>
           <w:p>
             <w:pPr>
@@ -310,6 +348,16 @@
             </w:r>
           </w:p>
         </w:tc>
+        <w:tc>
+          <w:tcPr>
+            <w:tcW w:w="5759" w:type="dxa"/>
+          </w:tcPr>
+          <w:p>
+            <w:r>
+              <w:t>https://open4tech.com/logical-vs-arithmetic-shift/</w:t>
+            </w:r>
+          </w:p>
+        </w:tc>
       </w:tr>
       <w:tr>
         <w:trPr>
@@ -317,7 +365,7 @@
         </w:trPr>
         <w:tc>
           <w:tcPr>
-            <w:tcW w:w="805" w:type="dxa"/>
+            <w:tcW w:w="715" w:type="dxa"/>
           </w:tcPr>
           <w:p>
             <w:pPr>
@@ -330,7 +378,7 @@
         </w:tc>
         <w:tc>
           <w:tcPr>
-            <w:tcW w:w="1668" w:type="dxa"/>
+            <w:tcW w:w="1564" w:type="dxa"/>
           </w:tcPr>
           <w:p>
             <w:r>
@@ -340,7 +388,7 @@
         </w:tc>
         <w:tc>
           <w:tcPr>
-            <w:tcW w:w="7583" w:type="dxa"/>
+            <w:tcW w:w="6352" w:type="dxa"/>
           </w:tcPr>
           <w:p>
             <w:pPr>
@@ -385,6 +433,61 @@
             </w:r>
           </w:p>
         </w:tc>
+        <w:tc>
+          <w:tcPr>
+            <w:tcW w:w="5759" w:type="dxa"/>
+          </w:tcPr>
+          <w:p>
+            <w:pPr>
+              <w:pStyle w:val="PargrafodaLista"/>
+              <w:numPr>
+                <w:ilvl w:val="0"/>
+                <w:numId w:val="2"/>
+              </w:numPr>
+              <w:rPr>
+                <w:lang w:val="pt-BR"/>
+              </w:rPr>
+            </w:pPr>
+            <w:r>
+              <w:rPr>
+                <w:lang w:val="pt-BR"/>
+              </w:rPr>
+              <w:t xml:space="preserve">Faz multiplicação normal </w:t>
+            </w:r>
+          </w:p>
+          <w:p>
+            <w:pPr>
+              <w:pStyle w:val="PargrafodaLista"/>
+              <w:numPr>
+                <w:ilvl w:val="0"/>
+                <w:numId w:val="2"/>
+              </w:numPr>
+              <w:rPr>
+                <w:lang w:val="pt-BR"/>
+              </w:rPr>
+            </w:pPr>
+            <w:r>
+              <w:rPr>
+                <w:lang w:val="pt-BR"/>
+              </w:rPr>
+              <w:t xml:space="preserve">Depois faz shift </w:t>
+            </w:r>
+            <w:proofErr w:type="spellStart"/>
+            <w:r>
+              <w:rPr>
+                <w:lang w:val="pt-BR"/>
+              </w:rPr>
+              <w:t>rigth</w:t>
+            </w:r>
+            <w:proofErr w:type="spellEnd"/>
+            <w:r>
+              <w:rPr>
+                <w:lang w:val="pt-BR"/>
+              </w:rPr>
+              <w:t xml:space="preserve"> de 32 bits pegando a parte mais significativa e armazena no RD</w:t>
+            </w:r>
+          </w:p>
+        </w:tc>
       </w:tr>
       <w:tr>
         <w:trPr>
@@ -392,7 +495,7 @@
         </w:trPr>
         <w:tc>
           <w:tcPr>
-            <w:tcW w:w="805" w:type="dxa"/>
+            <w:tcW w:w="715" w:type="dxa"/>
           </w:tcPr>
           <w:p>
             <w:pPr>
@@ -405,7 +508,7 @@
         </w:tc>
         <w:tc>
           <w:tcPr>
-            <w:tcW w:w="1668" w:type="dxa"/>
+            <w:tcW w:w="1564" w:type="dxa"/>
           </w:tcPr>
           <w:p>
             <w:r>
@@ -415,7 +518,7 @@
         </w:tc>
         <w:tc>
           <w:tcPr>
-            <w:tcW w:w="7583" w:type="dxa"/>
+            <w:tcW w:w="6352" w:type="dxa"/>
           </w:tcPr>
           <w:p>
             <w:pPr>
@@ -460,6 +563,97 @@
             </w:r>
           </w:p>
         </w:tc>
+        <w:tc>
+          <w:tcPr>
+            <w:tcW w:w="5759" w:type="dxa"/>
+          </w:tcPr>
+          <w:p>
+            <w:pPr>
+              <w:pStyle w:val="PargrafodaLista"/>
+              <w:numPr>
+                <w:ilvl w:val="0"/>
+                <w:numId w:val="2"/>
+              </w:numPr>
+              <w:rPr>
+                <w:lang w:val="pt-BR"/>
+              </w:rPr>
+            </w:pPr>
+            <w:r>
+              <w:rPr>
+                <w:lang w:val="pt-BR"/>
+              </w:rPr>
+              <w:t xml:space="preserve">Rs1 com sinal </w:t>
+            </w:r>
+          </w:p>
+          <w:p>
+            <w:pPr>
+              <w:pStyle w:val="PargrafodaLista"/>
+              <w:numPr>
+                <w:ilvl w:val="0"/>
+                <w:numId w:val="2"/>
+              </w:numPr>
+              <w:rPr>
+                <w:lang w:val="pt-BR"/>
+              </w:rPr>
+            </w:pPr>
+            <w:r>
+              <w:rPr>
+                <w:lang w:val="pt-BR"/>
+              </w:rPr>
+              <w:t xml:space="preserve">Rs2 sem sinal </w:t>
+            </w:r>
+          </w:p>
+          <w:p>
+            <w:pPr>
+              <w:pStyle w:val="PargrafodaLista"/>
+              <w:numPr>
+                <w:ilvl w:val="0"/>
+                <w:numId w:val="2"/>
+              </w:numPr>
+              <w:rPr>
+                <w:lang w:val="pt-BR"/>
+              </w:rPr>
+            </w:pPr>
+            <w:r>
+              <w:rPr>
+                <w:lang w:val="pt-BR"/>
+              </w:rPr>
+              <w:t xml:space="preserve">Faz multiplicação normal </w:t>
+            </w:r>
+          </w:p>
+          <w:p>
+            <w:pPr>
+              <w:pStyle w:val="PargrafodaLista"/>
+              <w:numPr>
+                <w:ilvl w:val="0"/>
+                <w:numId w:val="2"/>
+              </w:numPr>
+              <w:rPr>
+                <w:lang w:val="pt-BR"/>
+              </w:rPr>
+            </w:pPr>
+            <w:r>
+              <w:rPr>
+                <w:lang w:val="pt-BR"/>
+              </w:rPr>
+              <w:t xml:space="preserve">Depois faz shift </w:t>
+            </w:r>
+            <w:proofErr w:type="spellStart"/>
+            <w:r>
+              <w:rPr>
+                <w:lang w:val="pt-BR"/>
+              </w:rPr>
+              <w:t>rigth</w:t>
+            </w:r>
+            <w:proofErr w:type="spellEnd"/>
+            <w:r>
+              <w:rPr>
+                <w:lang w:val="pt-BR"/>
+              </w:rPr>
+              <w:t xml:space="preserve"> de 32 bits pegando a parte mais significativa e armazena no RD</w:t>
+            </w:r>
+          </w:p>
+        </w:tc>
       </w:tr>
       <w:tr>
         <w:trPr>
@@ -467,7 +661,7 @@
         </w:trPr>
         <w:tc>
           <w:tcPr>
-            <w:tcW w:w="805" w:type="dxa"/>
+            <w:tcW w:w="715" w:type="dxa"/>
           </w:tcPr>
           <w:p>
             <w:pPr>
@@ -480,7 +674,7 @@
         </w:tc>
         <w:tc>
           <w:tcPr>
-            <w:tcW w:w="1668" w:type="dxa"/>
+            <w:tcW w:w="1564" w:type="dxa"/>
           </w:tcPr>
           <w:p>
             <w:r>
@@ -490,7 +684,7 @@
         </w:tc>
         <w:tc>
           <w:tcPr>
-            <w:tcW w:w="7583" w:type="dxa"/>
+            <w:tcW w:w="6352" w:type="dxa"/>
           </w:tcPr>
           <w:p>
             <w:pPr>
@@ -529,6 +723,109 @@
             </w:r>
           </w:p>
         </w:tc>
+        <w:tc>
+          <w:tcPr>
+            <w:tcW w:w="5759" w:type="dxa"/>
+          </w:tcPr>
+          <w:p>
+            <w:pPr>
+              <w:pStyle w:val="PargrafodaLista"/>
+              <w:numPr>
+                <w:ilvl w:val="0"/>
+                <w:numId w:val="2"/>
+              </w:numPr>
+              <w:rPr>
+                <w:lang w:val="pt-BR"/>
+              </w:rPr>
+            </w:pPr>
+            <w:r>
+              <w:rPr>
+                <w:lang w:val="pt-BR"/>
+              </w:rPr>
+              <w:t xml:space="preserve">Rs1 </w:t>
+            </w:r>
+            <w:r>
+              <w:rPr>
+                <w:lang w:val="pt-BR"/>
+              </w:rPr>
+              <w:t>sem</w:t>
+            </w:r>
+            <w:r>
+              <w:rPr>
+                <w:lang w:val="pt-BR"/>
+              </w:rPr>
+              <w:t xml:space="preserve"> sinal </w:t>
+            </w:r>
+          </w:p>
+          <w:p>
+            <w:pPr>
+              <w:pStyle w:val="PargrafodaLista"/>
+              <w:numPr>
+                <w:ilvl w:val="0"/>
+                <w:numId w:val="2"/>
+              </w:numPr>
+              <w:rPr>
+                <w:lang w:val="pt-BR"/>
+              </w:rPr>
+            </w:pPr>
+            <w:r>
+              <w:rPr>
+                <w:lang w:val="pt-BR"/>
+              </w:rPr>
+              <w:t xml:space="preserve">Rs2 sem sinal </w:t>
+            </w:r>
+          </w:p>
+          <w:p>
+            <w:pPr>
+              <w:pStyle w:val="PargrafodaLista"/>
+              <w:numPr>
+                <w:ilvl w:val="0"/>
+                <w:numId w:val="2"/>
+              </w:numPr>
+              <w:rPr>
+                <w:lang w:val="pt-BR"/>
+              </w:rPr>
+            </w:pPr>
+            <w:r>
+              <w:rPr>
+                <w:lang w:val="pt-BR"/>
+              </w:rPr>
+              <w:t xml:space="preserve">Faz multiplicação normal </w:t>
+            </w:r>
+          </w:p>
+          <w:p>
+            <w:pPr>
+              <w:pStyle w:val="PargrafodaLista"/>
+              <w:numPr>
+                <w:ilvl w:val="0"/>
+                <w:numId w:val="2"/>
+              </w:numPr>
+              <w:rPr>
+                <w:lang w:val="pt-BR"/>
+              </w:rPr>
+            </w:pPr>
+            <w:r>
+              <w:rPr>
+                <w:lang w:val="pt-BR"/>
+              </w:rPr>
+              <w:t xml:space="preserve">Depois faz shift </w:t>
+            </w:r>
+            <w:proofErr w:type="spellStart"/>
+            <w:r>
+              <w:rPr>
+                <w:lang w:val="pt-BR"/>
+              </w:rPr>
+              <w:t>rigth</w:t>
+            </w:r>
+            <w:proofErr w:type="spellEnd"/>
+            <w:r>
+              <w:rPr>
+                <w:lang w:val="pt-BR"/>
+              </w:rPr>
+              <w:t xml:space="preserve"> de 32 bits pegando a parte mais significativa e armazena no RD</w:t>
+            </w:r>
+          </w:p>
+        </w:tc>
       </w:tr>
       <w:tr>
         <w:trPr>
@@ -536,7 +833,7 @@
         </w:trPr>
         <w:tc>
           <w:tcPr>
-            <w:tcW w:w="805" w:type="dxa"/>
+            <w:tcW w:w="715" w:type="dxa"/>
           </w:tcPr>
           <w:p>
             <w:pPr>
@@ -549,7 +846,7 @@
         </w:tc>
         <w:tc>
           <w:tcPr>
-            <w:tcW w:w="1668" w:type="dxa"/>
+            <w:tcW w:w="1564" w:type="dxa"/>
           </w:tcPr>
           <w:p>
             <w:r>
@@ -559,7 +856,7 @@
         </w:tc>
         <w:tc>
           <w:tcPr>
-            <w:tcW w:w="7583" w:type="dxa"/>
+            <w:tcW w:w="6352" w:type="dxa"/>
           </w:tcPr>
           <w:p>
             <w:pPr>
@@ -598,6 +895,23 @@
             </w:r>
           </w:p>
         </w:tc>
+        <w:tc>
+          <w:tcPr>
+            <w:tcW w:w="5759" w:type="dxa"/>
+          </w:tcPr>
+          <w:p>
+            <w:pPr>
+              <w:pStyle w:val="PargrafodaLista"/>
+              <w:numPr>
+                <w:ilvl w:val="0"/>
+                <w:numId w:val="2"/>
+              </w:numPr>
+              <w:rPr>
+                <w:lang w:val="pt-BR"/>
+              </w:rPr>
+            </w:pPr>
+          </w:p>
+        </w:tc>
       </w:tr>
       <w:tr>
         <w:trPr>
@@ -605,7 +919,7 @@
         </w:trPr>
         <w:tc>
           <w:tcPr>
-            <w:tcW w:w="805" w:type="dxa"/>
+            <w:tcW w:w="715" w:type="dxa"/>
           </w:tcPr>
           <w:p>
             <w:pPr>
@@ -618,7 +932,7 @@
         </w:tc>
         <w:tc>
           <w:tcPr>
-            <w:tcW w:w="1668" w:type="dxa"/>
+            <w:tcW w:w="1564" w:type="dxa"/>
           </w:tcPr>
           <w:p>
             <w:r>
@@ -628,7 +942,7 @@
         </w:tc>
         <w:tc>
           <w:tcPr>
-            <w:tcW w:w="7583" w:type="dxa"/>
+            <w:tcW w:w="6352" w:type="dxa"/>
           </w:tcPr>
           <w:p>
             <w:pPr>
@@ -667,6 +981,18 @@
             </w:r>
           </w:p>
         </w:tc>
+        <w:tc>
+          <w:tcPr>
+            <w:tcW w:w="5759" w:type="dxa"/>
+          </w:tcPr>
+          <w:p>
+            <w:pPr>
+              <w:rPr>
+                <w:lang w:val="pt-BR"/>
+              </w:rPr>
+            </w:pPr>
+          </w:p>
+        </w:tc>
       </w:tr>
       <w:tr>
         <w:trPr>
@@ -674,7 +1000,7 @@
         </w:trPr>
         <w:tc>
           <w:tcPr>
-            <w:tcW w:w="805" w:type="dxa"/>
+            <w:tcW w:w="715" w:type="dxa"/>
           </w:tcPr>
           <w:p>
             <w:pPr>
@@ -687,7 +1013,7 @@
         </w:tc>
         <w:tc>
           <w:tcPr>
-            <w:tcW w:w="1668" w:type="dxa"/>
+            <w:tcW w:w="1564" w:type="dxa"/>
           </w:tcPr>
           <w:p>
             <w:r>
@@ -697,7 +1023,7 @@
         </w:tc>
         <w:tc>
           <w:tcPr>
-            <w:tcW w:w="7583" w:type="dxa"/>
+            <w:tcW w:w="6352" w:type="dxa"/>
           </w:tcPr>
           <w:p>
             <w:proofErr w:type="spellStart"/>
@@ -714,6 +1040,12 @@
             </w:r>
             <w:proofErr w:type="spellEnd"/>
           </w:p>
+        </w:tc>
+        <w:tc>
+          <w:tcPr>
+            <w:tcW w:w="5759" w:type="dxa"/>
+          </w:tcPr>
+          <w:p/>
         </w:tc>
       </w:tr>
       <w:tr>
@@ -722,7 +1054,7 @@
         </w:trPr>
         <w:tc>
           <w:tcPr>
-            <w:tcW w:w="805" w:type="dxa"/>
+            <w:tcW w:w="715" w:type="dxa"/>
           </w:tcPr>
           <w:p>
             <w:pPr>
@@ -735,7 +1067,7 @@
         </w:tc>
         <w:tc>
           <w:tcPr>
-            <w:tcW w:w="1668" w:type="dxa"/>
+            <w:tcW w:w="1564" w:type="dxa"/>
           </w:tcPr>
           <w:p>
             <w:r>
@@ -745,7 +1077,7 @@
         </w:tc>
         <w:tc>
           <w:tcPr>
-            <w:tcW w:w="7583" w:type="dxa"/>
+            <w:tcW w:w="6352" w:type="dxa"/>
           </w:tcPr>
           <w:p>
             <w:pPr>
@@ -795,6 +1127,38 @@
             </w:r>
           </w:p>
         </w:tc>
+        <w:tc>
+          <w:tcPr>
+            <w:tcW w:w="5759" w:type="dxa"/>
+          </w:tcPr>
+          <w:p>
+            <w:pPr>
+              <w:rPr>
+                <w:lang w:val="pt-BR"/>
+              </w:rPr>
+            </w:pPr>
+            <w:r>
+              <w:rPr>
+                <w:lang w:val="pt-BR"/>
+              </w:rPr>
+              <w:t xml:space="preserve">O </w:t>
+            </w:r>
+            <w:proofErr w:type="spellStart"/>
+            <w:r>
+              <w:rPr>
+                <w:lang w:val="pt-BR"/>
+              </w:rPr>
+              <w:t>load</w:t>
+            </w:r>
+            <w:proofErr w:type="spellEnd"/>
+            <w:r>
+              <w:rPr>
+                <w:lang w:val="pt-BR"/>
+              </w:rPr>
+              <w:t xml:space="preserve"> já resolve a questão do sinal </w:t>
+            </w:r>
+          </w:p>
+        </w:tc>
       </w:tr>
       <w:tr>
         <w:trPr>
@@ -802,7 +1166,7 @@
         </w:trPr>
         <w:tc>
           <w:tcPr>
-            <w:tcW w:w="805" w:type="dxa"/>
+            <w:tcW w:w="715" w:type="dxa"/>
           </w:tcPr>
           <w:p>
             <w:pPr>
@@ -815,7 +1179,7 @@
         </w:tc>
         <w:tc>
           <w:tcPr>
-            <w:tcW w:w="1668" w:type="dxa"/>
+            <w:tcW w:w="1564" w:type="dxa"/>
           </w:tcPr>
           <w:p>
             <w:r>
@@ -825,7 +1189,7 @@
         </w:tc>
         <w:tc>
           <w:tcPr>
-            <w:tcW w:w="7583" w:type="dxa"/>
+            <w:tcW w:w="6352" w:type="dxa"/>
           </w:tcPr>
           <w:p>
             <w:pPr>
@@ -848,6 +1212,7 @@
           </w:p>
           <w:p>
             <w:r>
+              <w:lastRenderedPageBreak/>
               <w:t xml:space="preserve">Place the value 1 in register </w:t>
             </w:r>
             <w:proofErr w:type="spellStart"/>
@@ -866,6 +1231,18 @@
             <w:r>
               <w:t xml:space="preserve"> immediate when both are treated as signed numbers, else 0 is written to rd.</w:t>
             </w:r>
+          </w:p>
+        </w:tc>
+        <w:tc>
+          <w:tcPr>
+            <w:tcW w:w="5759" w:type="dxa"/>
+          </w:tcPr>
+          <w:p>
+            <w:pPr>
+              <w:rPr>
+                <w:lang w:val="pt-BR"/>
+              </w:rPr>
+            </w:pPr>
           </w:p>
         </w:tc>
       </w:tr>
@@ -875,7 +1252,7 @@
         </w:trPr>
         <w:tc>
           <w:tcPr>
-            <w:tcW w:w="805" w:type="dxa"/>
+            <w:tcW w:w="715" w:type="dxa"/>
           </w:tcPr>
           <w:p>
             <w:pPr>
@@ -888,7 +1265,7 @@
         </w:tc>
         <w:tc>
           <w:tcPr>
-            <w:tcW w:w="1668" w:type="dxa"/>
+            <w:tcW w:w="1564" w:type="dxa"/>
           </w:tcPr>
           <w:p>
             <w:r>
@@ -898,7 +1275,7 @@
         </w:tc>
         <w:tc>
           <w:tcPr>
-            <w:tcW w:w="7583" w:type="dxa"/>
+            <w:tcW w:w="6352" w:type="dxa"/>
           </w:tcPr>
           <w:p>
             <w:pPr>
@@ -978,6 +1355,194 @@
             </w:r>
           </w:p>
         </w:tc>
+        <w:tc>
+          <w:tcPr>
+            <w:tcW w:w="5759" w:type="dxa"/>
+          </w:tcPr>
+          <w:p>
+            <w:pPr>
+              <w:rPr>
+                <w:lang w:val="pt-BR"/>
+              </w:rPr>
+            </w:pPr>
+            <w:r>
+              <w:rPr>
+                <w:lang w:val="pt-BR"/>
+              </w:rPr>
+              <w:t xml:space="preserve">Pegar o </w:t>
+            </w:r>
+            <w:proofErr w:type="spellStart"/>
+            <w:r>
+              <w:rPr>
+                <w:lang w:val="pt-BR"/>
+              </w:rPr>
+              <w:t>imediatro</w:t>
+            </w:r>
+            <w:proofErr w:type="spellEnd"/>
+            <w:r>
+              <w:rPr>
+                <w:lang w:val="pt-BR"/>
+              </w:rPr>
+              <w:t xml:space="preserve"> de 12 bits, </w:t>
+            </w:r>
+            <w:proofErr w:type="spellStart"/>
+            <w:r>
+              <w:rPr>
+                <w:lang w:val="pt-BR"/>
+              </w:rPr>
+              <w:t>completer</w:t>
+            </w:r>
+            <w:proofErr w:type="spellEnd"/>
+            <w:r>
+              <w:rPr>
+                <w:lang w:val="pt-BR"/>
+              </w:rPr>
+              <w:t xml:space="preserve"> at</w:t>
+            </w:r>
+            <w:r>
+              <w:rPr>
+                <w:lang w:val="pt-BR"/>
+              </w:rPr>
+              <w:t xml:space="preserve">é 32 bits </w:t>
+            </w:r>
+          </w:p>
+          <w:p>
+            <w:pPr>
+              <w:rPr>
+                <w:lang w:val="pt-BR"/>
+              </w:rPr>
+            </w:pPr>
+            <w:r>
+              <w:rPr>
+                <w:lang w:val="pt-BR"/>
+              </w:rPr>
+              <w:t xml:space="preserve">Se bit12 = </w:t>
+            </w:r>
+            <w:proofErr w:type="gramStart"/>
+            <w:r>
+              <w:rPr>
+                <w:lang w:val="pt-BR"/>
+              </w:rPr>
+              <w:t>1 ,</w:t>
+            </w:r>
+            <w:proofErr w:type="gramEnd"/>
+            <w:r>
+              <w:rPr>
+                <w:lang w:val="pt-BR"/>
+              </w:rPr>
+              <w:t xml:space="preserve"> completar de 0 a 20 com digito 1 (</w:t>
+            </w:r>
+            <w:proofErr w:type="spellStart"/>
+            <w:r>
+              <w:rPr>
+                <w:lang w:val="pt-BR"/>
+              </w:rPr>
+              <w:t>python</w:t>
+            </w:r>
+            <w:proofErr w:type="spellEnd"/>
+            <w:r>
+              <w:rPr>
+                <w:lang w:val="pt-BR"/>
+              </w:rPr>
+              <w:t xml:space="preserve">) à esquerda </w:t>
+            </w:r>
+          </w:p>
+          <w:p>
+            <w:pPr>
+              <w:rPr>
+                <w:lang w:val="pt-BR"/>
+              </w:rPr>
+            </w:pPr>
+            <w:r>
+              <w:rPr>
+                <w:lang w:val="pt-BR"/>
+              </w:rPr>
+              <w:t xml:space="preserve">Se bit12 = </w:t>
+            </w:r>
+            <w:proofErr w:type="gramStart"/>
+            <w:r>
+              <w:rPr>
+                <w:lang w:val="pt-BR"/>
+              </w:rPr>
+              <w:t>0</w:t>
+            </w:r>
+            <w:r>
+              <w:rPr>
+                <w:lang w:val="pt-BR"/>
+              </w:rPr>
+              <w:t xml:space="preserve"> ,</w:t>
+            </w:r>
+            <w:proofErr w:type="gramEnd"/>
+            <w:r>
+              <w:rPr>
+                <w:lang w:val="pt-BR"/>
+              </w:rPr>
+              <w:t xml:space="preserve"> completar de 0 a 20 com digito </w:t>
+            </w:r>
+            <w:r>
+              <w:rPr>
+                <w:lang w:val="pt-BR"/>
+              </w:rPr>
+              <w:t>0</w:t>
+            </w:r>
+            <w:r>
+              <w:rPr>
+                <w:lang w:val="pt-BR"/>
+              </w:rPr>
+              <w:t xml:space="preserve"> (</w:t>
+            </w:r>
+            <w:proofErr w:type="spellStart"/>
+            <w:r>
+              <w:rPr>
+                <w:lang w:val="pt-BR"/>
+              </w:rPr>
+              <w:t>python</w:t>
+            </w:r>
+            <w:proofErr w:type="spellEnd"/>
+            <w:r>
+              <w:rPr>
+                <w:lang w:val="pt-BR"/>
+              </w:rPr>
+              <w:t xml:space="preserve">) </w:t>
+            </w:r>
+            <w:r>
+              <w:rPr>
+                <w:lang w:val="pt-BR"/>
+              </w:rPr>
+              <w:t xml:space="preserve"> à esquerda </w:t>
+            </w:r>
+          </w:p>
+          <w:p>
+            <w:pPr>
+              <w:rPr>
+                <w:lang w:val="pt-BR"/>
+              </w:rPr>
+            </w:pPr>
+          </w:p>
+          <w:p>
+            <w:pPr>
+              <w:rPr>
+                <w:lang w:val="pt-BR"/>
+              </w:rPr>
+            </w:pPr>
+            <w:hyperlink r:id="rId5" w:history="1">
+              <w:r>
+                <w:rPr>
+                  <w:rStyle w:val="Hyperlink"/>
+                  <w:lang w:val="pt-BR"/>
+                </w:rPr>
+                <w:t>https://open4tech.com/logical-vs-arithmetic-shift/</w:t>
+              </w:r>
+            </w:hyperlink>
+          </w:p>
+          <w:p>
+            <w:pPr>
+              <w:rPr>
+                <w:lang w:val="pt-BR"/>
+              </w:rPr>
+            </w:pPr>
+          </w:p>
+        </w:tc>
       </w:tr>
       <w:tr>
         <w:trPr>
@@ -985,7 +1550,7 @@
         </w:trPr>
         <w:tc>
           <w:tcPr>
-            <w:tcW w:w="805" w:type="dxa"/>
+            <w:tcW w:w="715" w:type="dxa"/>
           </w:tcPr>
           <w:p>
             <w:pPr>
@@ -998,7 +1563,7 @@
         </w:tc>
         <w:tc>
           <w:tcPr>
-            <w:tcW w:w="1668" w:type="dxa"/>
+            <w:tcW w:w="1564" w:type="dxa"/>
           </w:tcPr>
           <w:p>
             <w:r>
@@ -1008,7 +1573,7 @@
         </w:tc>
         <w:tc>
           <w:tcPr>
-            <w:tcW w:w="7583" w:type="dxa"/>
+            <w:tcW w:w="6352" w:type="dxa"/>
           </w:tcPr>
           <w:p>
             <w:pPr>
@@ -1094,6 +1659,160 @@
             </w:r>
           </w:p>
         </w:tc>
+        <w:tc>
+          <w:tcPr>
+            <w:tcW w:w="5759" w:type="dxa"/>
+          </w:tcPr>
+          <w:p>
+            <w:pPr>
+              <w:rPr>
+                <w:lang w:val="pt-BR"/>
+              </w:rPr>
+            </w:pPr>
+            <w:r>
+              <w:rPr>
+                <w:lang w:val="pt-BR"/>
+              </w:rPr>
+              <w:t xml:space="preserve">Pegar o </w:t>
+            </w:r>
+            <w:proofErr w:type="spellStart"/>
+            <w:r>
+              <w:rPr>
+                <w:lang w:val="pt-BR"/>
+              </w:rPr>
+              <w:t>imediatro</w:t>
+            </w:r>
+            <w:proofErr w:type="spellEnd"/>
+            <w:r>
+              <w:rPr>
+                <w:lang w:val="pt-BR"/>
+              </w:rPr>
+              <w:t xml:space="preserve"> de 12 bits, </w:t>
+            </w:r>
+            <w:proofErr w:type="spellStart"/>
+            <w:r>
+              <w:rPr>
+                <w:lang w:val="pt-BR"/>
+              </w:rPr>
+              <w:t>completer</w:t>
+            </w:r>
+            <w:proofErr w:type="spellEnd"/>
+            <w:r>
+              <w:rPr>
+                <w:lang w:val="pt-BR"/>
+              </w:rPr>
+              <w:t xml:space="preserve"> at</w:t>
+            </w:r>
+            <w:r>
+              <w:rPr>
+                <w:lang w:val="pt-BR"/>
+              </w:rPr>
+              <w:t xml:space="preserve">é 32 bits </w:t>
+            </w:r>
+          </w:p>
+          <w:p>
+            <w:pPr>
+              <w:rPr>
+                <w:lang w:val="pt-BR"/>
+              </w:rPr>
+            </w:pPr>
+            <w:r>
+              <w:rPr>
+                <w:lang w:val="pt-BR"/>
+              </w:rPr>
+              <w:t xml:space="preserve">Se bit12 = </w:t>
+            </w:r>
+            <w:proofErr w:type="gramStart"/>
+            <w:r>
+              <w:rPr>
+                <w:lang w:val="pt-BR"/>
+              </w:rPr>
+              <w:t>1 ,</w:t>
+            </w:r>
+            <w:proofErr w:type="gramEnd"/>
+            <w:r>
+              <w:rPr>
+                <w:lang w:val="pt-BR"/>
+              </w:rPr>
+              <w:t xml:space="preserve"> completar de 0 a 20 com digito 1 (</w:t>
+            </w:r>
+            <w:proofErr w:type="spellStart"/>
+            <w:r>
+              <w:rPr>
+                <w:lang w:val="pt-BR"/>
+              </w:rPr>
+              <w:t>python</w:t>
+            </w:r>
+            <w:proofErr w:type="spellEnd"/>
+            <w:r>
+              <w:rPr>
+                <w:lang w:val="pt-BR"/>
+              </w:rPr>
+              <w:t xml:space="preserve">) à esquerda </w:t>
+            </w:r>
+          </w:p>
+          <w:p>
+            <w:pPr>
+              <w:rPr>
+                <w:lang w:val="pt-BR"/>
+              </w:rPr>
+            </w:pPr>
+            <w:r>
+              <w:rPr>
+                <w:lang w:val="pt-BR"/>
+              </w:rPr>
+              <w:t xml:space="preserve">Se bit12 = </w:t>
+            </w:r>
+            <w:proofErr w:type="gramStart"/>
+            <w:r>
+              <w:rPr>
+                <w:lang w:val="pt-BR"/>
+              </w:rPr>
+              <w:t>0 ,</w:t>
+            </w:r>
+            <w:proofErr w:type="gramEnd"/>
+            <w:r>
+              <w:rPr>
+                <w:lang w:val="pt-BR"/>
+              </w:rPr>
+              <w:t xml:space="preserve"> completar de 0 a 20 com digito 0 (</w:t>
+            </w:r>
+            <w:proofErr w:type="spellStart"/>
+            <w:r>
+              <w:rPr>
+                <w:lang w:val="pt-BR"/>
+              </w:rPr>
+              <w:t>python</w:t>
+            </w:r>
+            <w:proofErr w:type="spellEnd"/>
+            <w:r>
+              <w:rPr>
+                <w:lang w:val="pt-BR"/>
+              </w:rPr>
+              <w:t xml:space="preserve">)  à esquerda </w:t>
+            </w:r>
+          </w:p>
+          <w:p>
+            <w:pPr>
+              <w:rPr>
+                <w:lang w:val="pt-BR"/>
+              </w:rPr>
+            </w:pPr>
+          </w:p>
+          <w:p>
+            <w:pPr>
+              <w:rPr>
+                <w:lang w:val="pt-BR"/>
+              </w:rPr>
+            </w:pPr>
+            <w:r>
+              <w:rPr>
+                <w:lang w:val="pt-BR"/>
+              </w:rPr>
+              <w:t>https://open4tech.com/logical-vs-arithmetic-shift/</w:t>
+            </w:r>
+          </w:p>
+        </w:tc>
       </w:tr>
       <w:tr>
         <w:trPr>
@@ -1101,7 +1820,7 @@
         </w:trPr>
         <w:tc>
           <w:tcPr>
-            <w:tcW w:w="805" w:type="dxa"/>
+            <w:tcW w:w="715" w:type="dxa"/>
           </w:tcPr>
           <w:p>
             <w:pPr>
@@ -1120,7 +1839,7 @@
         </w:tc>
         <w:tc>
           <w:tcPr>
-            <w:tcW w:w="1668" w:type="dxa"/>
+            <w:tcW w:w="1564" w:type="dxa"/>
           </w:tcPr>
           <w:p>
             <w:pPr>
@@ -1138,7 +1857,7 @@
         </w:tc>
         <w:tc>
           <w:tcPr>
-            <w:tcW w:w="7583" w:type="dxa"/>
+            <w:tcW w:w="6352" w:type="dxa"/>
           </w:tcPr>
           <w:p>
             <w:pPr>
@@ -1153,6 +1872,166 @@
             </w:r>
           </w:p>
         </w:tc>
+        <w:tc>
+          <w:tcPr>
+            <w:tcW w:w="5759" w:type="dxa"/>
+          </w:tcPr>
+          <w:p/>
+          <w:p>
+            <w:pPr>
+              <w:rPr>
+                <w:lang w:val="pt-BR"/>
+              </w:rPr>
+            </w:pPr>
+            <w:r>
+              <w:rPr>
+                <w:lang w:val="pt-BR"/>
+              </w:rPr>
+              <w:t xml:space="preserve">Pegar o </w:t>
+            </w:r>
+            <w:proofErr w:type="spellStart"/>
+            <w:r>
+              <w:rPr>
+                <w:lang w:val="pt-BR"/>
+              </w:rPr>
+              <w:t>imediatro</w:t>
+            </w:r>
+            <w:proofErr w:type="spellEnd"/>
+            <w:r>
+              <w:rPr>
+                <w:lang w:val="pt-BR"/>
+              </w:rPr>
+              <w:t xml:space="preserve"> de 12 bits, </w:t>
+            </w:r>
+            <w:proofErr w:type="spellStart"/>
+            <w:r>
+              <w:rPr>
+                <w:lang w:val="pt-BR"/>
+              </w:rPr>
+              <w:t>completer</w:t>
+            </w:r>
+            <w:proofErr w:type="spellEnd"/>
+            <w:r>
+              <w:rPr>
+                <w:lang w:val="pt-BR"/>
+              </w:rPr>
+              <w:t xml:space="preserve"> at</w:t>
+            </w:r>
+            <w:r>
+              <w:rPr>
+                <w:lang w:val="pt-BR"/>
+              </w:rPr>
+              <w:t xml:space="preserve">é 32 bits </w:t>
+            </w:r>
+          </w:p>
+          <w:p>
+            <w:pPr>
+              <w:rPr>
+                <w:lang w:val="pt-BR"/>
+              </w:rPr>
+            </w:pPr>
+            <w:r>
+              <w:rPr>
+                <w:lang w:val="pt-BR"/>
+              </w:rPr>
+              <w:t xml:space="preserve">Se bit12 = </w:t>
+            </w:r>
+            <w:proofErr w:type="gramStart"/>
+            <w:r>
+              <w:rPr>
+                <w:lang w:val="pt-BR"/>
+              </w:rPr>
+              <w:t>1 ,</w:t>
+            </w:r>
+            <w:proofErr w:type="gramEnd"/>
+            <w:r>
+              <w:rPr>
+                <w:lang w:val="pt-BR"/>
+              </w:rPr>
+              <w:t xml:space="preserve"> completar de 0 a 20 com digito 1 (</w:t>
+            </w:r>
+            <w:proofErr w:type="spellStart"/>
+            <w:r>
+              <w:rPr>
+                <w:lang w:val="pt-BR"/>
+              </w:rPr>
+              <w:t>python</w:t>
+            </w:r>
+            <w:proofErr w:type="spellEnd"/>
+            <w:r>
+              <w:rPr>
+                <w:lang w:val="pt-BR"/>
+              </w:rPr>
+              <w:t xml:space="preserve">) à esquerda </w:t>
+            </w:r>
+          </w:p>
+          <w:p>
+            <w:pPr>
+              <w:rPr>
+                <w:lang w:val="pt-BR"/>
+              </w:rPr>
+            </w:pPr>
+            <w:r>
+              <w:rPr>
+                <w:lang w:val="pt-BR"/>
+              </w:rPr>
+              <w:t xml:space="preserve">Se bit12 = </w:t>
+            </w:r>
+            <w:proofErr w:type="gramStart"/>
+            <w:r>
+              <w:rPr>
+                <w:lang w:val="pt-BR"/>
+              </w:rPr>
+              <w:t>0 ,</w:t>
+            </w:r>
+            <w:proofErr w:type="gramEnd"/>
+            <w:r>
+              <w:rPr>
+                <w:lang w:val="pt-BR"/>
+              </w:rPr>
+              <w:t xml:space="preserve"> completar de 0 a 20 com digito 0 (</w:t>
+            </w:r>
+            <w:proofErr w:type="spellStart"/>
+            <w:r>
+              <w:rPr>
+                <w:lang w:val="pt-BR"/>
+              </w:rPr>
+              <w:t>python</w:t>
+            </w:r>
+            <w:proofErr w:type="spellEnd"/>
+            <w:r>
+              <w:rPr>
+                <w:lang w:val="pt-BR"/>
+              </w:rPr>
+              <w:t xml:space="preserve">)  à esquerda </w:t>
+            </w:r>
+          </w:p>
+          <w:p>
+            <w:pPr>
+              <w:rPr>
+                <w:lang w:val="pt-BR"/>
+              </w:rPr>
+            </w:pPr>
+          </w:p>
+          <w:p>
+            <w:pPr>
+              <w:pStyle w:val="PargrafodaLista"/>
+              <w:numPr>
+                <w:ilvl w:val="0"/>
+                <w:numId w:val="2"/>
+              </w:numPr>
+              <w:rPr>
+                <w:lang w:val="pt-BR"/>
+              </w:rPr>
+            </w:pPr>
+            <w:r>
+              <w:rPr>
+                <w:lang w:val="pt-BR"/>
+              </w:rPr>
+              <w:t>https://open4tech.com/logical-vs-arithmetic-shift/</w:t>
+            </w:r>
+          </w:p>
+        </w:tc>
       </w:tr>
       <w:tr>
         <w:trPr>
@@ -1160,7 +2039,8 @@
         </w:trPr>
         <w:tc>
           <w:tcPr>
-            <w:tcW w:w="805" w:type="dxa"/>
+            <w:tcW w:w="715" w:type="dxa"/>
+            <w:shd w:val="clear" w:color="auto" w:fill="C5E0B3" w:themeFill="accent6" w:themeFillTint="66"/>
           </w:tcPr>
           <w:p>
             <w:pPr>
@@ -1179,7 +2059,8 @@
         </w:tc>
         <w:tc>
           <w:tcPr>
-            <w:tcW w:w="1668" w:type="dxa"/>
+            <w:tcW w:w="1564" w:type="dxa"/>
+            <w:shd w:val="clear" w:color="auto" w:fill="C5E0B3" w:themeFill="accent6" w:themeFillTint="66"/>
           </w:tcPr>
           <w:p>
             <w:pPr>
@@ -1197,7 +2078,8 @@
         </w:tc>
         <w:tc>
           <w:tcPr>
-            <w:tcW w:w="7583" w:type="dxa"/>
+            <w:tcW w:w="6352" w:type="dxa"/>
+            <w:shd w:val="clear" w:color="auto" w:fill="C5E0B3" w:themeFill="accent6" w:themeFillTint="66"/>
           </w:tcPr>
           <w:p>
             <w:pPr>
@@ -1278,6 +2160,70 @@
             </w:r>
           </w:p>
         </w:tc>
+        <w:tc>
+          <w:tcPr>
+            <w:tcW w:w="5759" w:type="dxa"/>
+            <w:shd w:val="clear" w:color="auto" w:fill="C5E0B3" w:themeFill="accent6" w:themeFillTint="66"/>
+          </w:tcPr>
+          <w:p>
+            <w:pPr>
+              <w:rPr>
+                <w:lang w:val="pt-BR"/>
+              </w:rPr>
+            </w:pPr>
+            <w:r>
+              <w:rPr>
+                <w:lang w:val="pt-BR"/>
+              </w:rPr>
+              <w:t xml:space="preserve">Recupera a primeira posição de memória </w:t>
+            </w:r>
+            <w:r>
+              <w:rPr>
+                <w:lang w:val="pt-BR"/>
+              </w:rPr>
+              <w:t>apontad</w:t>
+            </w:r>
+            <w:r>
+              <w:rPr>
+                <w:lang w:val="pt-BR"/>
+              </w:rPr>
+              <w:t>a</w:t>
+            </w:r>
+            <w:r>
+              <w:rPr>
+                <w:lang w:val="pt-BR"/>
+              </w:rPr>
+              <w:t xml:space="preserve"> pelo rs</w:t>
+            </w:r>
+            <w:r>
+              <w:rPr>
+                <w:lang w:val="pt-BR"/>
+              </w:rPr>
+              <w:t xml:space="preserve">1 </w:t>
+            </w:r>
+            <w:proofErr w:type="gramStart"/>
+            <w:r>
+              <w:rPr>
+                <w:lang w:val="pt-BR"/>
+              </w:rPr>
+              <w:t>+</w:t>
+            </w:r>
+            <w:proofErr w:type="gramEnd"/>
+            <w:r>
+              <w:rPr>
+                <w:lang w:val="pt-BR"/>
+              </w:rPr>
+              <w:t xml:space="preserve"> offset: M[1]</w:t>
+            </w:r>
+          </w:p>
+          <w:p>
+            <w:pPr>
+              <w:rPr>
+                <w:lang w:val="pt-BR"/>
+              </w:rPr>
+            </w:pPr>
+          </w:p>
+        </w:tc>
       </w:tr>
       <w:tr>
         <w:trPr>
@@ -1285,7 +2231,8 @@
         </w:trPr>
         <w:tc>
           <w:tcPr>
-            <w:tcW w:w="805" w:type="dxa"/>
+            <w:tcW w:w="715" w:type="dxa"/>
+            <w:shd w:val="clear" w:color="auto" w:fill="C5E0B3" w:themeFill="accent6" w:themeFillTint="66"/>
           </w:tcPr>
           <w:p>
             <w:pPr>
@@ -1304,7 +2251,8 @@
         </w:tc>
         <w:tc>
           <w:tcPr>
-            <w:tcW w:w="1668" w:type="dxa"/>
+            <w:tcW w:w="1564" w:type="dxa"/>
+            <w:shd w:val="clear" w:color="auto" w:fill="C5E0B3" w:themeFill="accent6" w:themeFillTint="66"/>
           </w:tcPr>
           <w:p>
             <w:pPr>
@@ -1322,7 +2270,8 @@
         </w:tc>
         <w:tc>
           <w:tcPr>
-            <w:tcW w:w="7583" w:type="dxa"/>
+            <w:tcW w:w="6352" w:type="dxa"/>
+            <w:shd w:val="clear" w:color="auto" w:fill="C5E0B3" w:themeFill="accent6" w:themeFillTint="66"/>
           </w:tcPr>
           <w:p>
             <w:pPr>
@@ -1412,6 +2361,52 @@
             </w:r>
           </w:p>
         </w:tc>
+        <w:tc>
+          <w:tcPr>
+            <w:tcW w:w="5759" w:type="dxa"/>
+            <w:shd w:val="clear" w:color="auto" w:fill="C5E0B3" w:themeFill="accent6" w:themeFillTint="66"/>
+          </w:tcPr>
+          <w:p>
+            <w:pPr>
+              <w:rPr>
+                <w:lang w:val="pt-BR"/>
+              </w:rPr>
+            </w:pPr>
+            <w:r>
+              <w:rPr>
+                <w:lang w:val="pt-BR"/>
+              </w:rPr>
+              <w:t xml:space="preserve">Recupera a primeira posição de memória apontada pelo rs1 </w:t>
+            </w:r>
+            <w:proofErr w:type="gramStart"/>
+            <w:r>
+              <w:rPr>
+                <w:lang w:val="pt-BR"/>
+              </w:rPr>
+              <w:t>+</w:t>
+            </w:r>
+            <w:proofErr w:type="gramEnd"/>
+            <w:r>
+              <w:rPr>
+                <w:lang w:val="pt-BR"/>
+              </w:rPr>
+              <w:t xml:space="preserve"> offset: </w:t>
+            </w:r>
+            <w:r>
+              <w:rPr>
+                <w:lang w:val="pt-BR"/>
+              </w:rPr>
+              <w:t xml:space="preserve">M[2]+M[1] </w:t>
+            </w:r>
+          </w:p>
+          <w:p>
+            <w:pPr>
+              <w:rPr>
+                <w:lang w:val="pt-BR"/>
+              </w:rPr>
+            </w:pPr>
+          </w:p>
+        </w:tc>
       </w:tr>
       <w:tr>
         <w:trPr>
@@ -1419,7 +2414,8 @@
         </w:trPr>
         <w:tc>
           <w:tcPr>
-            <w:tcW w:w="805" w:type="dxa"/>
+            <w:tcW w:w="715" w:type="dxa"/>
+            <w:shd w:val="clear" w:color="auto" w:fill="C5E0B3" w:themeFill="accent6" w:themeFillTint="66"/>
           </w:tcPr>
           <w:p>
             <w:pPr>
@@ -1438,7 +2434,8 @@
         </w:tc>
         <w:tc>
           <w:tcPr>
-            <w:tcW w:w="1668" w:type="dxa"/>
+            <w:tcW w:w="1564" w:type="dxa"/>
+            <w:shd w:val="clear" w:color="auto" w:fill="C5E0B3" w:themeFill="accent6" w:themeFillTint="66"/>
           </w:tcPr>
           <w:p>
             <w:pPr>
@@ -1456,7 +2453,8 @@
         </w:tc>
         <w:tc>
           <w:tcPr>
-            <w:tcW w:w="7583" w:type="dxa"/>
+            <w:tcW w:w="6352" w:type="dxa"/>
+            <w:shd w:val="clear" w:color="auto" w:fill="C5E0B3" w:themeFill="accent6" w:themeFillTint="66"/>
           </w:tcPr>
           <w:p>
             <w:pPr>
@@ -1543,6 +2541,58 @@
             </w:r>
           </w:p>
         </w:tc>
+        <w:tc>
+          <w:tcPr>
+            <w:tcW w:w="5759" w:type="dxa"/>
+            <w:shd w:val="clear" w:color="auto" w:fill="C5E0B3" w:themeFill="accent6" w:themeFillTint="66"/>
+          </w:tcPr>
+          <w:p>
+            <w:pPr>
+              <w:rPr>
+                <w:lang w:val="pt-BR"/>
+              </w:rPr>
+            </w:pPr>
+            <w:r>
+              <w:rPr>
+                <w:lang w:val="pt-BR"/>
+              </w:rPr>
+              <w:t xml:space="preserve">Recupera a primeira posição de memória apontada pelo rs1 </w:t>
+            </w:r>
+            <w:proofErr w:type="gramStart"/>
+            <w:r>
+              <w:rPr>
+                <w:lang w:val="pt-BR"/>
+              </w:rPr>
+              <w:t>+</w:t>
+            </w:r>
+            <w:proofErr w:type="gramEnd"/>
+            <w:r>
+              <w:rPr>
+                <w:lang w:val="pt-BR"/>
+              </w:rPr>
+              <w:t xml:space="preserve"> offset: </w:t>
+            </w:r>
+            <w:r>
+              <w:rPr>
+                <w:lang w:val="pt-BR"/>
+              </w:rPr>
+              <w:t>M[4]+M[3]+</w:t>
+            </w:r>
+            <w:r>
+              <w:rPr>
+                <w:lang w:val="pt-BR"/>
+              </w:rPr>
+              <w:t xml:space="preserve">M[2]+M[1] </w:t>
+            </w:r>
+          </w:p>
+          <w:p>
+            <w:pPr>
+              <w:rPr>
+                <w:lang w:val="pt-BR"/>
+              </w:rPr>
+            </w:pPr>
+          </w:p>
+        </w:tc>
       </w:tr>
       <w:tr>
         <w:trPr>
@@ -1550,7 +2600,7 @@
         </w:trPr>
         <w:tc>
           <w:tcPr>
-            <w:tcW w:w="805" w:type="dxa"/>
+            <w:tcW w:w="715" w:type="dxa"/>
           </w:tcPr>
           <w:p>
             <w:pPr>
@@ -1564,7 +2614,7 @@
         </w:tc>
         <w:tc>
           <w:tcPr>
-            <w:tcW w:w="1668" w:type="dxa"/>
+            <w:tcW w:w="1564" w:type="dxa"/>
           </w:tcPr>
           <w:p>
             <w:r>
@@ -1574,7 +2624,7 @@
         </w:tc>
         <w:tc>
           <w:tcPr>
-            <w:tcW w:w="7583" w:type="dxa"/>
+            <w:tcW w:w="6352" w:type="dxa"/>
           </w:tcPr>
           <w:p>
             <w:pPr>
@@ -1655,6 +2705,79 @@
             </w:r>
           </w:p>
         </w:tc>
+        <w:tc>
+          <w:tcPr>
+            <w:tcW w:w="5759" w:type="dxa"/>
+          </w:tcPr>
+          <w:p>
+            <w:pPr>
+              <w:rPr>
+                <w:lang w:val="pt-BR"/>
+              </w:rPr>
+            </w:pPr>
+            <w:r>
+              <w:rPr>
+                <w:lang w:val="pt-BR"/>
+              </w:rPr>
+              <w:t xml:space="preserve">NÃO PODE FAZER O COMPLEMENTO A DOIS PORQUE É UNSINGED (NÃO PODE CHAMAR </w:t>
+            </w:r>
+            <w:proofErr w:type="spellStart"/>
+            <w:r>
+              <w:rPr>
+                <w:lang w:val="pt-BR"/>
+              </w:rPr>
+              <w:t>adjust_bin_immediate_n_bits</w:t>
+            </w:r>
+            <w:proofErr w:type="spellEnd"/>
+            <w:r>
+              <w:rPr>
+                <w:lang w:val="pt-BR"/>
+              </w:rPr>
+              <w:t xml:space="preserve"> NA DESMONTAGEM DO TUIPO I)</w:t>
+            </w:r>
+          </w:p>
+          <w:p>
+            <w:pPr>
+              <w:rPr>
+                <w:lang w:val="pt-BR"/>
+              </w:rPr>
+            </w:pPr>
+          </w:p>
+          <w:p>
+            <w:pPr>
+              <w:rPr>
+                <w:lang w:val="pt-BR"/>
+              </w:rPr>
+            </w:pPr>
+            <w:r>
+              <w:rPr>
+                <w:lang w:val="pt-BR"/>
+              </w:rPr>
+              <w:t xml:space="preserve">Recupera a primeira posição de memória apontada pelo rs1 </w:t>
+            </w:r>
+            <w:proofErr w:type="gramStart"/>
+            <w:r>
+              <w:rPr>
+                <w:lang w:val="pt-BR"/>
+              </w:rPr>
+              <w:t>+</w:t>
+            </w:r>
+            <w:proofErr w:type="gramEnd"/>
+            <w:r>
+              <w:rPr>
+                <w:lang w:val="pt-BR"/>
+              </w:rPr>
+              <w:t xml:space="preserve"> offset: M[1]</w:t>
+            </w:r>
+          </w:p>
+          <w:p>
+            <w:pPr>
+              <w:rPr>
+                <w:lang w:val="pt-BR"/>
+              </w:rPr>
+            </w:pPr>
+          </w:p>
+        </w:tc>
       </w:tr>
       <w:tr>
         <w:trPr>
@@ -1662,7 +2785,7 @@
         </w:trPr>
         <w:tc>
           <w:tcPr>
-            <w:tcW w:w="805" w:type="dxa"/>
+            <w:tcW w:w="715" w:type="dxa"/>
           </w:tcPr>
           <w:p>
             <w:pPr>
@@ -1675,7 +2798,7 @@
         </w:tc>
         <w:tc>
           <w:tcPr>
-            <w:tcW w:w="1668" w:type="dxa"/>
+            <w:tcW w:w="1564" w:type="dxa"/>
           </w:tcPr>
           <w:p>
             <w:r>
@@ -1685,7 +2808,7 @@
         </w:tc>
         <w:tc>
           <w:tcPr>
-            <w:tcW w:w="7583" w:type="dxa"/>
+            <w:tcW w:w="6352" w:type="dxa"/>
           </w:tcPr>
           <w:p>
             <w:pPr>
@@ -1775,6 +2898,103 @@
             </w:r>
           </w:p>
         </w:tc>
+        <w:tc>
+          <w:tcPr>
+            <w:tcW w:w="5759" w:type="dxa"/>
+          </w:tcPr>
+          <w:p>
+            <w:pPr>
+              <w:rPr>
+                <w:lang w:val="pt-BR"/>
+              </w:rPr>
+            </w:pPr>
+            <w:r>
+              <w:rPr>
+                <w:lang w:val="pt-BR"/>
+              </w:rPr>
+              <w:t xml:space="preserve">NÃO PODE FAZER O COMPLEMENTO A DOIS PORQUE É UNSINGED (NÃO PODE CHAMAR </w:t>
+            </w:r>
+            <w:proofErr w:type="spellStart"/>
+            <w:r>
+              <w:rPr>
+                <w:lang w:val="pt-BR"/>
+              </w:rPr>
+              <w:t>adjust_bin_immediate_n_bits</w:t>
+            </w:r>
+            <w:proofErr w:type="spellEnd"/>
+            <w:r>
+              <w:rPr>
+                <w:lang w:val="pt-BR"/>
+              </w:rPr>
+              <w:t xml:space="preserve"> NA DE</w:t>
+            </w:r>
+            <w:r>
+              <w:rPr>
+                <w:lang w:val="pt-BR"/>
+              </w:rPr>
+              <w:t>S</w:t>
+            </w:r>
+            <w:r>
+              <w:rPr>
+                <w:lang w:val="pt-BR"/>
+              </w:rPr>
+              <w:t>MONTAGEM DO TUIPO I)</w:t>
+            </w:r>
+          </w:p>
+          <w:p>
+            <w:pPr>
+              <w:rPr>
+                <w:lang w:val="pt-BR"/>
+              </w:rPr>
+            </w:pPr>
+          </w:p>
+          <w:p>
+            <w:pPr>
+              <w:rPr>
+                <w:lang w:val="pt-BR"/>
+              </w:rPr>
+            </w:pPr>
+            <w:r>
+              <w:rPr>
+                <w:lang w:val="pt-BR"/>
+              </w:rPr>
+              <w:t xml:space="preserve">Recupera a primeira posição de memória apontada pelo rs1 </w:t>
+            </w:r>
+            <w:proofErr w:type="gramStart"/>
+            <w:r>
+              <w:rPr>
+                <w:lang w:val="pt-BR"/>
+              </w:rPr>
+              <w:t>+</w:t>
+            </w:r>
+            <w:proofErr w:type="gramEnd"/>
+            <w:r>
+              <w:rPr>
+                <w:lang w:val="pt-BR"/>
+              </w:rPr>
+              <w:t xml:space="preserve"> offset: </w:t>
+            </w:r>
+            <w:r>
+              <w:rPr>
+                <w:lang w:val="pt-BR"/>
+              </w:rPr>
+              <w:t>M[2]+</w:t>
+            </w:r>
+            <w:r>
+              <w:rPr>
+                <w:lang w:val="pt-BR"/>
+              </w:rPr>
+              <w:t>M[1]</w:t>
+            </w:r>
+          </w:p>
+          <w:p>
+            <w:pPr>
+              <w:rPr>
+                <w:lang w:val="pt-BR"/>
+              </w:rPr>
+            </w:pPr>
+          </w:p>
+        </w:tc>
       </w:tr>
       <w:tr>
         <w:trPr>
@@ -1782,7 +3002,8 @@
         </w:trPr>
         <w:tc>
           <w:tcPr>
-            <w:tcW w:w="805" w:type="dxa"/>
+            <w:tcW w:w="715" w:type="dxa"/>
+            <w:shd w:val="clear" w:color="auto" w:fill="C5E0B3" w:themeFill="accent6" w:themeFillTint="66"/>
           </w:tcPr>
           <w:p>
             <w:pPr>
@@ -1795,7 +3016,8 @@
         </w:tc>
         <w:tc>
           <w:tcPr>
-            <w:tcW w:w="1668" w:type="dxa"/>
+            <w:tcW w:w="1564" w:type="dxa"/>
+            <w:shd w:val="clear" w:color="auto" w:fill="C5E0B3" w:themeFill="accent6" w:themeFillTint="66"/>
           </w:tcPr>
           <w:p>
             <w:r>
@@ -1862,53 +3084,71 @@
         </w:tc>
         <w:tc>
           <w:tcPr>
-            <w:tcW w:w="7583" w:type="dxa"/>
-          </w:tcPr>
-          <w:p>
-            <w:pPr>
-              <w:rPr>
-                <w:lang w:val="pt-BR"/>
-              </w:rPr>
-            </w:pPr>
-            <w:r>
-              <w:rPr>
-                <w:lang w:val="pt-BR"/>
-              </w:rPr>
-              <w:t xml:space="preserve">Como </w:t>
+            <w:tcW w:w="6352" w:type="dxa"/>
+            <w:shd w:val="clear" w:color="auto" w:fill="C5E0B3" w:themeFill="accent6" w:themeFillTint="66"/>
+          </w:tcPr>
+          <w:p>
+            <w:pPr>
+              <w:rPr>
+                <w:lang w:val="pt-BR"/>
+              </w:rPr>
+            </w:pPr>
+            <w:r>
+              <w:rPr>
+                <w:lang w:val="pt-BR"/>
+              </w:rPr>
+              <w:t>Como utiliz</w:t>
+            </w:r>
+            <w:r>
+              <w:rPr>
+                <w:lang w:val="pt-BR"/>
+              </w:rPr>
+              <w:t>a</w:t>
+            </w:r>
+            <w:r>
+              <w:rPr>
+                <w:lang w:val="pt-BR"/>
+              </w:rPr>
+              <w:t xml:space="preserve">r </w:t>
+            </w:r>
+            <w:r>
+              <w:rPr>
+                <w:lang w:val="pt-BR"/>
+              </w:rPr>
+              <w:t xml:space="preserve">o vetor </w:t>
             </w:r>
             <w:proofErr w:type="spellStart"/>
             <w:r>
               <w:rPr>
                 <w:lang w:val="pt-BR"/>
               </w:rPr>
-              <w:t>utilizer</w:t>
+              <w:t>CSRs</w:t>
             </w:r>
             <w:proofErr w:type="spellEnd"/>
             <w:r>
               <w:rPr>
                 <w:lang w:val="pt-BR"/>
               </w:rPr>
-              <w:t xml:space="preserve"> </w:t>
-            </w:r>
-            <w:r>
-              <w:rPr>
-                <w:lang w:val="pt-BR"/>
-              </w:rPr>
-              <w:t xml:space="preserve">o vetor </w:t>
-            </w:r>
-            <w:proofErr w:type="spellStart"/>
-            <w:r>
-              <w:rPr>
-                <w:lang w:val="pt-BR"/>
-              </w:rPr>
-              <w:t>CSRs</w:t>
-            </w:r>
-            <w:proofErr w:type="spellEnd"/>
-            <w:r>
-              <w:rPr>
-                <w:lang w:val="pt-BR"/>
-              </w:rPr>
               <w:t xml:space="preserve"> nas instruções?</w:t>
+            </w:r>
+          </w:p>
+        </w:tc>
+        <w:tc>
+          <w:tcPr>
+            <w:tcW w:w="5759" w:type="dxa"/>
+            <w:shd w:val="clear" w:color="auto" w:fill="C5E0B3" w:themeFill="accent6" w:themeFillTint="66"/>
+          </w:tcPr>
+          <w:p>
+            <w:pPr>
+              <w:rPr>
+                <w:lang w:val="pt-BR"/>
+              </w:rPr>
+            </w:pPr>
+            <w:r>
+              <w:rPr>
+                <w:lang w:val="pt-BR"/>
+              </w:rPr>
+              <w:t xml:space="preserve">Nada a fazer </w:t>
             </w:r>
           </w:p>
         </w:tc>
@@ -1919,7 +3159,8 @@
         </w:trPr>
         <w:tc>
           <w:tcPr>
-            <w:tcW w:w="805" w:type="dxa"/>
+            <w:tcW w:w="715" w:type="dxa"/>
+            <w:shd w:val="clear" w:color="auto" w:fill="C5E0B3" w:themeFill="accent6" w:themeFillTint="66"/>
           </w:tcPr>
           <w:p>
             <w:pPr>
@@ -1938,7 +3179,8 @@
         </w:tc>
         <w:tc>
           <w:tcPr>
-            <w:tcW w:w="1668" w:type="dxa"/>
+            <w:tcW w:w="1564" w:type="dxa"/>
+            <w:shd w:val="clear" w:color="auto" w:fill="C5E0B3" w:themeFill="accent6" w:themeFillTint="66"/>
           </w:tcPr>
           <w:p>
             <w:pPr>
@@ -1956,7 +3198,8 @@
         </w:tc>
         <w:tc>
           <w:tcPr>
-            <w:tcW w:w="7583" w:type="dxa"/>
+            <w:tcW w:w="6352" w:type="dxa"/>
+            <w:shd w:val="clear" w:color="auto" w:fill="C5E0B3" w:themeFill="accent6" w:themeFillTint="66"/>
           </w:tcPr>
           <w:p>
             <w:pPr>
@@ -2028,6 +3271,37 @@
             </w:r>
           </w:p>
         </w:tc>
+        <w:tc>
+          <w:tcPr>
+            <w:tcW w:w="5759" w:type="dxa"/>
+            <w:shd w:val="clear" w:color="auto" w:fill="C5E0B3" w:themeFill="accent6" w:themeFillTint="66"/>
+          </w:tcPr>
+          <w:p>
+            <w:pPr>
+              <w:rPr>
+                <w:lang w:val="pt-BR"/>
+              </w:rPr>
+            </w:pPr>
+            <w:r>
+              <w:rPr>
+                <w:lang w:val="pt-BR"/>
+              </w:rPr>
+              <w:t xml:space="preserve">Armazena o </w:t>
+            </w:r>
+            <w:r>
+              <w:rPr>
+                <w:lang w:val="pt-BR"/>
+              </w:rPr>
+              <w:t>valor apontado pelo rs2</w:t>
+            </w:r>
+            <w:r>
+              <w:rPr>
+                <w:lang w:val="pt-BR"/>
+              </w:rPr>
+              <w:t xml:space="preserve"> na memoria</w:t>
+            </w:r>
+          </w:p>
+        </w:tc>
       </w:tr>
       <w:tr>
         <w:trPr>
@@ -2035,7 +3309,8 @@
         </w:trPr>
         <w:tc>
           <w:tcPr>
-            <w:tcW w:w="805" w:type="dxa"/>
+            <w:tcW w:w="715" w:type="dxa"/>
+            <w:shd w:val="clear" w:color="auto" w:fill="C5E0B3" w:themeFill="accent6" w:themeFillTint="66"/>
           </w:tcPr>
           <w:p>
             <w:pPr>
@@ -2054,7 +3329,8 @@
         </w:tc>
         <w:tc>
           <w:tcPr>
-            <w:tcW w:w="1668" w:type="dxa"/>
+            <w:tcW w:w="1564" w:type="dxa"/>
+            <w:shd w:val="clear" w:color="auto" w:fill="C5E0B3" w:themeFill="accent6" w:themeFillTint="66"/>
           </w:tcPr>
           <w:p>
             <w:pPr>
@@ -2072,7 +3348,8 @@
         </w:tc>
         <w:tc>
           <w:tcPr>
-            <w:tcW w:w="7583" w:type="dxa"/>
+            <w:tcW w:w="6352" w:type="dxa"/>
+            <w:shd w:val="clear" w:color="auto" w:fill="C5E0B3" w:themeFill="accent6" w:themeFillTint="66"/>
           </w:tcPr>
           <w:p>
             <w:pPr>
@@ -2156,6 +3433,87 @@
             </w:r>
           </w:p>
         </w:tc>
+        <w:tc>
+          <w:tcPr>
+            <w:tcW w:w="5759" w:type="dxa"/>
+            <w:shd w:val="clear" w:color="auto" w:fill="C5E0B3" w:themeFill="accent6" w:themeFillTint="66"/>
+          </w:tcPr>
+          <w:p>
+            <w:pPr>
+              <w:rPr>
+                <w:lang w:val="pt-BR"/>
+              </w:rPr>
+            </w:pPr>
+            <w:r>
+              <w:rPr>
+                <w:lang w:val="pt-BR"/>
+              </w:rPr>
+              <w:t xml:space="preserve">Divide o valor apontado pelo rs2, divide em </w:t>
+            </w:r>
+            <w:r>
+              <w:rPr>
+                <w:lang w:val="pt-BR"/>
+              </w:rPr>
+              <w:t>2</w:t>
+            </w:r>
+            <w:r>
+              <w:rPr>
+                <w:lang w:val="pt-BR"/>
+              </w:rPr>
+              <w:t xml:space="preserve"> partes de 8 bits e armazena em </w:t>
+            </w:r>
+            <w:r>
+              <w:rPr>
+                <w:lang w:val="pt-BR"/>
+              </w:rPr>
+              <w:t xml:space="preserve">dois </w:t>
+            </w:r>
+            <w:r>
+              <w:rPr>
+                <w:lang w:val="pt-BR"/>
+              </w:rPr>
+              <w:t>endereço</w:t>
+            </w:r>
+            <w:r>
+              <w:rPr>
+                <w:lang w:val="pt-BR"/>
+              </w:rPr>
+              <w:t>s</w:t>
+            </w:r>
+            <w:r>
+              <w:rPr>
+                <w:lang w:val="pt-BR"/>
+              </w:rPr>
+              <w:t xml:space="preserve"> de memória consecutivos. </w:t>
+            </w:r>
+          </w:p>
+          <w:p>
+            <w:pPr>
+              <w:rPr>
+                <w:lang w:val="pt-BR"/>
+              </w:rPr>
+            </w:pPr>
+            <w:r>
+              <w:rPr>
+                <w:lang w:val="pt-BR"/>
+              </w:rPr>
+              <w:t>M[1] = rs2[0:7]</w:t>
+            </w:r>
+          </w:p>
+          <w:p>
+            <w:pPr>
+              <w:rPr>
+                <w:lang w:val="pt-BR"/>
+              </w:rPr>
+            </w:pPr>
+            <w:r>
+              <w:rPr>
+                <w:lang w:val="pt-BR"/>
+              </w:rPr>
+              <w:t>M[2] = rs2[8:15]</w:t>
+            </w:r>
+          </w:p>
+        </w:tc>
       </w:tr>
       <w:tr>
         <w:trPr>
@@ -2163,7 +3521,8 @@
         </w:trPr>
         <w:tc>
           <w:tcPr>
-            <w:tcW w:w="805" w:type="dxa"/>
+            <w:tcW w:w="715" w:type="dxa"/>
+            <w:shd w:val="clear" w:color="auto" w:fill="C5E0B3" w:themeFill="accent6" w:themeFillTint="66"/>
           </w:tcPr>
           <w:p>
             <w:pPr>
@@ -2182,7 +3541,8 @@
         </w:tc>
         <w:tc>
           <w:tcPr>
-            <w:tcW w:w="1668" w:type="dxa"/>
+            <w:tcW w:w="1564" w:type="dxa"/>
+            <w:shd w:val="clear" w:color="auto" w:fill="C5E0B3" w:themeFill="accent6" w:themeFillTint="66"/>
           </w:tcPr>
           <w:p>
             <w:pPr>
@@ -2200,7 +3560,8 @@
         </w:tc>
         <w:tc>
           <w:tcPr>
-            <w:tcW w:w="7583" w:type="dxa"/>
+            <w:tcW w:w="6352" w:type="dxa"/>
+            <w:shd w:val="clear" w:color="auto" w:fill="C5E0B3" w:themeFill="accent6" w:themeFillTint="66"/>
           </w:tcPr>
           <w:p>
             <w:pPr>
@@ -2281,6 +3642,197 @@
             </w:r>
           </w:p>
         </w:tc>
+        <w:tc>
+          <w:tcPr>
+            <w:tcW w:w="5759" w:type="dxa"/>
+            <w:shd w:val="clear" w:color="auto" w:fill="C5E0B3" w:themeFill="accent6" w:themeFillTint="66"/>
+          </w:tcPr>
+          <w:p>
+            <w:pPr>
+              <w:rPr>
+                <w:lang w:val="pt-BR"/>
+              </w:rPr>
+            </w:pPr>
+            <w:r>
+              <w:rPr>
+                <w:lang w:val="pt-BR"/>
+              </w:rPr>
+              <w:t>Divide o valor apontado pelo rs2, divide em 4 partes de 8 bits e armazena em quatro endereço</w:t>
+            </w:r>
+            <w:r>
+              <w:rPr>
+                <w:lang w:val="pt-BR"/>
+              </w:rPr>
+              <w:t>s</w:t>
+            </w:r>
+            <w:r>
+              <w:rPr>
+                <w:lang w:val="pt-BR"/>
+              </w:rPr>
+              <w:t xml:space="preserve"> de memória consecutivos. </w:t>
+            </w:r>
+          </w:p>
+          <w:p>
+            <w:pPr>
+              <w:rPr>
+                <w:lang w:val="pt-BR"/>
+              </w:rPr>
+            </w:pPr>
+            <w:r>
+              <w:rPr>
+                <w:lang w:val="pt-BR"/>
+              </w:rPr>
+              <w:t>M[1] = rs2[0:7]</w:t>
+            </w:r>
+          </w:p>
+          <w:p>
+            <w:pPr>
+              <w:rPr>
+                <w:lang w:val="pt-BR"/>
+              </w:rPr>
+            </w:pPr>
+            <w:r>
+              <w:rPr>
+                <w:lang w:val="pt-BR"/>
+              </w:rPr>
+              <w:t>M[</w:t>
+            </w:r>
+            <w:r>
+              <w:rPr>
+                <w:lang w:val="pt-BR"/>
+              </w:rPr>
+              <w:t>2</w:t>
+            </w:r>
+            <w:r>
+              <w:rPr>
+                <w:lang w:val="pt-BR"/>
+              </w:rPr>
+              <w:t>] = rs2[</w:t>
+            </w:r>
+            <w:r>
+              <w:rPr>
+                <w:lang w:val="pt-BR"/>
+              </w:rPr>
+              <w:t>8</w:t>
+            </w:r>
+            <w:r>
+              <w:rPr>
+                <w:lang w:val="pt-BR"/>
+              </w:rPr>
+              <w:t>:</w:t>
+            </w:r>
+            <w:r>
+              <w:rPr>
+                <w:lang w:val="pt-BR"/>
+              </w:rPr>
+              <w:t>15</w:t>
+            </w:r>
+            <w:r>
+              <w:rPr>
+                <w:lang w:val="pt-BR"/>
+              </w:rPr>
+              <w:t>]</w:t>
+            </w:r>
+          </w:p>
+          <w:p>
+            <w:pPr>
+              <w:rPr>
+                <w:lang w:val="pt-BR"/>
+              </w:rPr>
+            </w:pPr>
+            <w:r>
+              <w:rPr>
+                <w:lang w:val="pt-BR"/>
+              </w:rPr>
+              <w:t>M[</w:t>
+            </w:r>
+            <w:r>
+              <w:rPr>
+                <w:lang w:val="pt-BR"/>
+              </w:rPr>
+              <w:t>3</w:t>
+            </w:r>
+            <w:r>
+              <w:rPr>
+                <w:lang w:val="pt-BR"/>
+              </w:rPr>
+              <w:t>] = rs2[</w:t>
+            </w:r>
+            <w:r>
+              <w:rPr>
+                <w:lang w:val="pt-BR"/>
+              </w:rPr>
+              <w:t>16</w:t>
+            </w:r>
+            <w:r>
+              <w:rPr>
+                <w:lang w:val="pt-BR"/>
+              </w:rPr>
+              <w:t>:</w:t>
+            </w:r>
+            <w:r>
+              <w:rPr>
+                <w:lang w:val="pt-BR"/>
+              </w:rPr>
+              <w:t>23</w:t>
+            </w:r>
+            <w:r>
+              <w:rPr>
+                <w:lang w:val="pt-BR"/>
+              </w:rPr>
+              <w:t>]</w:t>
+            </w:r>
+          </w:p>
+          <w:p>
+            <w:pPr>
+              <w:rPr>
+                <w:lang w:val="pt-BR"/>
+              </w:rPr>
+            </w:pPr>
+            <w:r>
+              <w:rPr>
+                <w:lang w:val="pt-BR"/>
+              </w:rPr>
+              <w:t>M[</w:t>
+            </w:r>
+            <w:r>
+              <w:rPr>
+                <w:lang w:val="pt-BR"/>
+              </w:rPr>
+              <w:t>4</w:t>
+            </w:r>
+            <w:r>
+              <w:rPr>
+                <w:lang w:val="pt-BR"/>
+              </w:rPr>
+              <w:t>] = rs2[</w:t>
+            </w:r>
+            <w:r>
+              <w:rPr>
+                <w:lang w:val="pt-BR"/>
+              </w:rPr>
+              <w:t>24</w:t>
+            </w:r>
+            <w:r>
+              <w:rPr>
+                <w:lang w:val="pt-BR"/>
+              </w:rPr>
+              <w:t>:</w:t>
+            </w:r>
+            <w:r>
+              <w:rPr>
+                <w:lang w:val="pt-BR"/>
+              </w:rPr>
+              <w:t>31</w:t>
+            </w:r>
+            <w:r>
+              <w:rPr>
+                <w:lang w:val="pt-BR"/>
+              </w:rPr>
+              <w:t>]</w:t>
+            </w:r>
+          </w:p>
+        </w:tc>
       </w:tr>
       <w:tr>
         <w:trPr>
@@ -2288,7 +3840,7 @@
         </w:trPr>
         <w:tc>
           <w:tcPr>
-            <w:tcW w:w="805" w:type="dxa"/>
+            <w:tcW w:w="715" w:type="dxa"/>
           </w:tcPr>
           <w:p>
             <w:pPr>
@@ -2301,7 +3853,7 @@
         </w:tc>
         <w:tc>
           <w:tcPr>
-            <w:tcW w:w="1668" w:type="dxa"/>
+            <w:tcW w:w="1564" w:type="dxa"/>
           </w:tcPr>
           <w:p>
             <w:r>
@@ -2311,7 +3863,7 @@
         </w:tc>
         <w:tc>
           <w:tcPr>
-            <w:tcW w:w="7583" w:type="dxa"/>
+            <w:tcW w:w="6352" w:type="dxa"/>
           </w:tcPr>
           <w:p>
             <w:proofErr w:type="spellStart"/>
@@ -2325,6 +3877,26 @@
             <w:proofErr w:type="spellStart"/>
             <w:r>
               <w:t>implementação</w:t>
+            </w:r>
+            <w:proofErr w:type="spellEnd"/>
+          </w:p>
+        </w:tc>
+        <w:tc>
+          <w:tcPr>
+            <w:tcW w:w="5759" w:type="dxa"/>
+          </w:tcPr>
+          <w:p>
+            <w:proofErr w:type="spellStart"/>
+            <w:r>
+              <w:t>Correto</w:t>
+            </w:r>
+            <w:proofErr w:type="spellEnd"/>
+            <w:r>
+              <w:t xml:space="preserve"> com </w:t>
+            </w:r>
+            <w:proofErr w:type="spellStart"/>
+            <w:r>
+              <w:t>sinal</w:t>
             </w:r>
             <w:proofErr w:type="spellEnd"/>
           </w:p>
@@ -2336,7 +3908,7 @@
         </w:trPr>
         <w:tc>
           <w:tcPr>
-            <w:tcW w:w="805" w:type="dxa"/>
+            <w:tcW w:w="715" w:type="dxa"/>
           </w:tcPr>
           <w:p>
             <w:pPr>
@@ -2349,7 +3921,7 @@
         </w:tc>
         <w:tc>
           <w:tcPr>
-            <w:tcW w:w="1668" w:type="dxa"/>
+            <w:tcW w:w="1564" w:type="dxa"/>
           </w:tcPr>
           <w:p>
             <w:r>
@@ -2359,7 +3931,7 @@
         </w:tc>
         <w:tc>
           <w:tcPr>
-            <w:tcW w:w="7583" w:type="dxa"/>
+            <w:tcW w:w="6352" w:type="dxa"/>
           </w:tcPr>
           <w:p>
             <w:pPr>
@@ -2397,6 +3969,31 @@
               </w:rPr>
               <w:t xml:space="preserve"> </w:t>
             </w:r>
+          </w:p>
+        </w:tc>
+        <w:tc>
+          <w:tcPr>
+            <w:tcW w:w="5759" w:type="dxa"/>
+          </w:tcPr>
+          <w:p>
+            <w:pPr>
+              <w:rPr>
+                <w:lang w:val="pt-BR"/>
+              </w:rPr>
+            </w:pPr>
+            <w:proofErr w:type="spellStart"/>
+            <w:r>
+              <w:t>Correto</w:t>
+            </w:r>
+            <w:proofErr w:type="spellEnd"/>
+            <w:r>
+              <w:t xml:space="preserve"> com </w:t>
+            </w:r>
+            <w:proofErr w:type="spellStart"/>
+            <w:r>
+              <w:t>sinal</w:t>
+            </w:r>
+            <w:proofErr w:type="spellEnd"/>
           </w:p>
         </w:tc>
       </w:tr>
@@ -2406,7 +4003,7 @@
         </w:trPr>
         <w:tc>
           <w:tcPr>
-            <w:tcW w:w="805" w:type="dxa"/>
+            <w:tcW w:w="715" w:type="dxa"/>
           </w:tcPr>
           <w:p>
             <w:pPr>
@@ -2419,7 +4016,7 @@
         </w:tc>
         <w:tc>
           <w:tcPr>
-            <w:tcW w:w="1668" w:type="dxa"/>
+            <w:tcW w:w="1564" w:type="dxa"/>
           </w:tcPr>
           <w:p>
             <w:r>
@@ -2429,7 +4026,7 @@
         </w:tc>
         <w:tc>
           <w:tcPr>
-            <w:tcW w:w="7583" w:type="dxa"/>
+            <w:tcW w:w="6352" w:type="dxa"/>
           </w:tcPr>
           <w:p>
             <w:pPr>
@@ -2451,15 +4048,10 @@
             </w:r>
             <w:r>
               <w:rPr>
-                <w:lang w:val="pt-BR"/>
-              </w:rPr>
-              <w:t xml:space="preserve">comparação </w:t>
-            </w:r>
-            <w:r>
-              <w:rPr>
-                <w:lang w:val="pt-BR"/>
-              </w:rPr>
-              <w:t>sem sinal?</w:t>
+                <w:b/>
+                <w:lang w:val="pt-BR"/>
+              </w:rPr>
+              <w:t>comparação sem sinal?</w:t>
             </w:r>
             <w:r>
               <w:rPr>
@@ -2467,6 +4059,166 @@
               </w:rPr>
               <w:t xml:space="preserve"> </w:t>
             </w:r>
+          </w:p>
+        </w:tc>
+        <w:tc>
+          <w:tcPr>
+            <w:tcW w:w="5759" w:type="dxa"/>
+          </w:tcPr>
+          <w:p>
+            <w:r>
+              <w:t xml:space="preserve">If rs1 &lt; 0 : </w:t>
+            </w:r>
+          </w:p>
+          <w:p>
+            <w:r>
+              <w:t xml:space="preserve">   Aux_rs1 = rs1 + (1&lt;&lt;32)</w:t>
+            </w:r>
+          </w:p>
+          <w:p/>
+          <w:p>
+            <w:r>
+              <w:t>If rs</w:t>
+            </w:r>
+            <w:r>
+              <w:t>2</w:t>
+            </w:r>
+            <w:r>
+              <w:t xml:space="preserve"> &lt; 0 : </w:t>
+            </w:r>
+          </w:p>
+          <w:p>
+            <w:r>
+              <w:lastRenderedPageBreak/>
+              <w:t xml:space="preserve">   Aux</w:t>
+            </w:r>
+            <w:r>
+              <w:t>_rs2</w:t>
+            </w:r>
+            <w:r>
+              <w:t xml:space="preserve"> = rs</w:t>
+            </w:r>
+            <w:r>
+              <w:t>2</w:t>
+            </w:r>
+            <w:r>
+              <w:t xml:space="preserve"> + (1&lt;&lt;32)</w:t>
+            </w:r>
+          </w:p>
+          <w:p/>
+          <w:p>
+            <w:pPr>
+              <w:rPr>
+                <w:lang w:val="pt-BR"/>
+              </w:rPr>
+            </w:pPr>
+            <w:r>
+              <w:rPr>
+                <w:lang w:val="pt-BR"/>
+              </w:rPr>
+              <w:t>Dep</w:t>
+            </w:r>
+            <w:r>
+              <w:rPr>
+                <w:lang w:val="pt-BR"/>
+              </w:rPr>
+              <w:t>o</w:t>
+            </w:r>
+            <w:r>
+              <w:rPr>
+                <w:lang w:val="pt-BR"/>
+              </w:rPr>
+              <w:t xml:space="preserve">is faz o </w:t>
+            </w:r>
+            <w:r>
+              <w:rPr>
+                <w:lang w:val="pt-BR"/>
+              </w:rPr>
+              <w:t>teste</w:t>
+            </w:r>
+            <w:r>
+              <w:rPr>
+                <w:lang w:val="pt-BR"/>
+              </w:rPr>
+              <w:t xml:space="preserve"> de aux</w:t>
+            </w:r>
+            <w:r>
+              <w:rPr>
+                <w:lang w:val="pt-BR"/>
+              </w:rPr>
+              <w:t>_rts1 e aux_rs2</w:t>
+            </w:r>
+          </w:p>
+          <w:p>
+            <w:pPr>
+              <w:rPr>
+                <w:lang w:val="pt-BR"/>
+              </w:rPr>
+            </w:pPr>
+          </w:p>
+        </w:tc>
+      </w:tr>
+      <w:tr>
+        <w:trPr>
+          <w:jc w:val="center"/>
+        </w:trPr>
+        <w:tc>
+          <w:tcPr>
+            <w:tcW w:w="715" w:type="dxa"/>
+            <w:shd w:val="clear" w:color="auto" w:fill="FF0000"/>
+          </w:tcPr>
+          <w:p>
+            <w:pPr>
+              <w:jc w:val="center"/>
+            </w:pPr>
+            <w:bookmarkStart w:id="0" w:name="_GoBack" w:colFirst="0" w:colLast="3"/>
+            <w:r>
+              <w:lastRenderedPageBreak/>
+              <w:t>27</w:t>
+            </w:r>
+          </w:p>
+        </w:tc>
+        <w:tc>
+          <w:tcPr>
+            <w:tcW w:w="1564" w:type="dxa"/>
+            <w:shd w:val="clear" w:color="auto" w:fill="FF0000"/>
+          </w:tcPr>
+          <w:p>
+            <w:r>
+              <w:t>DIV, DIVU</w:t>
+            </w:r>
+          </w:p>
+        </w:tc>
+        <w:tc>
+          <w:tcPr>
+            <w:tcW w:w="6352" w:type="dxa"/>
+            <w:shd w:val="clear" w:color="auto" w:fill="FF0000"/>
+          </w:tcPr>
+          <w:p>
+            <w:pPr>
+              <w:rPr>
+                <w:lang w:val="pt-BR"/>
+              </w:rPr>
+            </w:pPr>
+            <w:r>
+              <w:rPr>
+                <w:lang w:val="pt-BR"/>
+              </w:rPr>
+              <w:t>Verificar falha nos valores de memória endereçados por rs1 e rs2 (zerados)</w:t>
+            </w:r>
+          </w:p>
+        </w:tc>
+        <w:tc>
+          <w:tcPr>
+            <w:tcW w:w="5759" w:type="dxa"/>
+            <w:shd w:val="clear" w:color="auto" w:fill="FF0000"/>
+          </w:tcPr>
+          <w:p>
+            <w:pPr>
+              <w:rPr>
+                <w:lang w:val="pt-BR"/>
+              </w:rPr>
+            </w:pPr>
           </w:p>
         </w:tc>
       </w:tr>
@@ -2489,9 +4241,26 @@
     <w:p>
       <w:pPr>
         <w:rPr>
+          <w:b/>
           <w:lang w:val="pt-BR"/>
         </w:rPr>
       </w:pPr>
+      <w:r>
+        <w:rPr>
+          <w:b/>
+          <w:lang w:val="pt-BR"/>
+        </w:rPr>
+        <w:t xml:space="preserve">Usar para todas as portas lógicas ORI, XORI, ANDI, </w:t>
+      </w:r>
+      <w:proofErr w:type="spellStart"/>
+      <w:r>
+        <w:rPr>
+          <w:b/>
+          <w:lang w:val="pt-BR"/>
+        </w:rPr>
+        <w:t>etc</w:t>
+      </w:r>
+      <w:proofErr w:type="spellEnd"/>
     </w:p>
     <w:p>
       <w:pPr>
@@ -2503,11 +4272,134 @@
         <w:rPr>
           <w:lang w:val="pt-BR"/>
         </w:rPr>
-        <w:t xml:space="preserve"> </w:t>
+        <w:t xml:space="preserve">Pegar o </w:t>
+      </w:r>
+      <w:proofErr w:type="spellStart"/>
+      <w:r>
+        <w:rPr>
+          <w:lang w:val="pt-BR"/>
+        </w:rPr>
+        <w:t>imediatro</w:t>
+      </w:r>
+      <w:proofErr w:type="spellEnd"/>
+      <w:r>
+        <w:rPr>
+          <w:lang w:val="pt-BR"/>
+        </w:rPr>
+        <w:t xml:space="preserve"> de 12 bits, </w:t>
+      </w:r>
+      <w:proofErr w:type="spellStart"/>
+      <w:r>
+        <w:rPr>
+          <w:lang w:val="pt-BR"/>
+        </w:rPr>
+        <w:t>completer</w:t>
+      </w:r>
+      <w:proofErr w:type="spellEnd"/>
+      <w:r>
+        <w:rPr>
+          <w:lang w:val="pt-BR"/>
+        </w:rPr>
+        <w:t xml:space="preserve"> at</w:t>
+      </w:r>
+      <w:r>
+        <w:rPr>
+          <w:lang w:val="pt-BR"/>
+        </w:rPr>
+        <w:t xml:space="preserve">é 32 bits </w:t>
       </w:r>
     </w:p>
+    <w:p>
+      <w:pPr>
+        <w:rPr>
+          <w:lang w:val="pt-BR"/>
+        </w:rPr>
+      </w:pPr>
+      <w:r>
+        <w:rPr>
+          <w:lang w:val="pt-BR"/>
+        </w:rPr>
+        <w:t xml:space="preserve">Se bit12 = </w:t>
+      </w:r>
+      <w:proofErr w:type="gramStart"/>
+      <w:r>
+        <w:rPr>
+          <w:lang w:val="pt-BR"/>
+        </w:rPr>
+        <w:t>1 ,</w:t>
+      </w:r>
+      <w:proofErr w:type="gramEnd"/>
+      <w:r>
+        <w:rPr>
+          <w:lang w:val="pt-BR"/>
+        </w:rPr>
+        <w:t xml:space="preserve"> completar de 0 a 20 com digito 1 (</w:t>
+      </w:r>
+      <w:proofErr w:type="spellStart"/>
+      <w:r>
+        <w:rPr>
+          <w:lang w:val="pt-BR"/>
+        </w:rPr>
+        <w:t>python</w:t>
+      </w:r>
+      <w:proofErr w:type="spellEnd"/>
+      <w:r>
+        <w:rPr>
+          <w:lang w:val="pt-BR"/>
+        </w:rPr>
+        <w:t xml:space="preserve">) à esquerda </w:t>
+      </w:r>
+    </w:p>
+    <w:p>
+      <w:pPr>
+        <w:rPr>
+          <w:lang w:val="pt-BR"/>
+        </w:rPr>
+      </w:pPr>
+      <w:r>
+        <w:rPr>
+          <w:lang w:val="pt-BR"/>
+        </w:rPr>
+        <w:t xml:space="preserve">Se bit12 = </w:t>
+      </w:r>
+      <w:proofErr w:type="gramStart"/>
+      <w:r>
+        <w:rPr>
+          <w:lang w:val="pt-BR"/>
+        </w:rPr>
+        <w:t>0 ,</w:t>
+      </w:r>
+      <w:proofErr w:type="gramEnd"/>
+      <w:r>
+        <w:rPr>
+          <w:lang w:val="pt-BR"/>
+        </w:rPr>
+        <w:t xml:space="preserve"> completar de 0 a 20 com digito 0 (</w:t>
+      </w:r>
+      <w:proofErr w:type="spellStart"/>
+      <w:r>
+        <w:rPr>
+          <w:lang w:val="pt-BR"/>
+        </w:rPr>
+        <w:t>python</w:t>
+      </w:r>
+      <w:proofErr w:type="spellEnd"/>
+      <w:r>
+        <w:rPr>
+          <w:lang w:val="pt-BR"/>
+        </w:rPr>
+        <w:t xml:space="preserve">)  à esquerda </w:t>
+      </w:r>
+    </w:p>
+    <w:p>
+      <w:pPr>
+        <w:rPr>
+          <w:lang w:val="pt-BR"/>
+        </w:rPr>
+      </w:pPr>
+    </w:p>
     <w:sectPr>
-      <w:pgSz w:w="12240" w:h="15840"/>
+      <w:pgSz w:w="15840" w:h="12240" w:orient="landscape"/>
       <w:pgMar w:top="720" w:right="720" w:bottom="720" w:left="720" w:header="708" w:footer="708" w:gutter="0"/>
       <w:cols w:space="708"/>
       <w:docGrid w:linePitch="360"/>
@@ -2521,7 +4413,7 @@
   <w:abstractNum w:abstractNumId="0" w15:restartNumberingAfterBreak="0">
     <w:nsid w:val="5E0D610D"/>
     <w:multiLevelType w:val="hybridMultilevel"/>
-    <w:tmpl w:val="4E3A9E30"/>
+    <w:tmpl w:val="F350DB40"/>
     <w:lvl w:ilvl="0" w:tplc="04090001">
       <w:start w:val="1"/>
       <w:numFmt w:val="bullet"/>
@@ -3177,6 +5069,17 @@
       </w:tblBorders>
     </w:tblPr>
   </w:style>
+  <w:style w:type="character" w:styleId="Hyperlink">
+    <w:name w:val="Hyperlink"/>
+    <w:basedOn w:val="Fontepargpadro"/>
+    <w:uiPriority w:val="99"/>
+    <w:unhideWhenUsed/>
+    <w:rsid w:val="001C2A9F"/>
+    <w:rPr>
+      <w:color w:val="0563C1" w:themeColor="hyperlink"/>
+      <w:u w:val="single"/>
+    </w:rPr>
+  </w:style>
 </w:styles>
 </file>
 

</xml_diff>